<commit_message>
Added link in readme to app folder
</commit_message>
<xml_diff>
--- a/AndroidApp_FirebaseToHEROGlove/README_Android.docx
+++ b/AndroidApp_FirebaseToHEROGlove/README_Android.docx
@@ -18,6 +18,24 @@
     <w:p/>
     <w:p>
       <w:r>
+        <w:t>Download the app code folder at:</w:t>
+      </w:r>
+    </w:p>
+    <w:p>
+      <w:hyperlink r:id="rId4" w:history="1">
+        <w:r>
+          <w:rPr>
+            <w:rStyle w:val="Hyperlink"/>
+          </w:rPr>
+          <w:t>https://www.dropbox.com/sh/bswj2gjmpdh8zl2/AADMU_lgs2S-mGmoQFbWWhaba?dl=0</w:t>
+        </w:r>
+      </w:hyperlink>
+      <w:bookmarkStart w:id="0" w:name="_GoBack"/>
+      <w:bookmarkEnd w:id="0"/>
+    </w:p>
+    <w:p/>
+    <w:p>
+      <w:r>
         <w:t>This Android app uses Android API 23: Android 6.0 Marshmallow using Build Tools Version 27.0.3. It is running on a Nexus 7 tablet and is not guaranteed to work on other devices.</w:t>
       </w:r>
     </w:p>
@@ -34,21 +52,11 @@
       <w:r>
         <w:t xml:space="preserve"> -&gt; main -&gt; java -&gt; com -&gt; tri -&gt; air -&gt; hero</w:t>
       </w:r>
-      <w:bookmarkStart w:id="0" w:name="_GoBack"/>
-      <w:bookmarkEnd w:id="0"/>
     </w:p>
     <w:p/>
     <w:p>
       <w:r>
-        <w:t xml:space="preserve">Huge thanks to Daniel </w:t>
-      </w:r>
-      <w:proofErr w:type="spellStart"/>
-      <w:r>
-        <w:t>Rossos</w:t>
-      </w:r>
-      <w:proofErr w:type="spellEnd"/>
-      <w:r>
-        <w:t xml:space="preserve"> for creating this app.</w:t>
+        <w:t>Huge thanks to Daniel Rossos for creating this app.</w:t>
       </w:r>
     </w:p>
     <w:sectPr>
@@ -75,7 +83,7 @@
     </w:rPrDefault>
     <w:pPrDefault/>
   </w:docDefaults>
-  <w:latentStyles w:defLockedState="0" w:defUIPriority="99" w:defSemiHidden="0" w:defUnhideWhenUsed="0" w:defQFormat="0" w:count="377">
+  <w:latentStyles w:defLockedState="0" w:defUIPriority="99" w:defSemiHidden="0" w:defUnhideWhenUsed="0" w:defQFormat="0" w:count="376">
     <w:lsdException w:name="Normal" w:uiPriority="0" w:qFormat="1"/>
     <w:lsdException w:name="heading 1" w:uiPriority="9" w:qFormat="1"/>
     <w:lsdException w:name="heading 2" w:semiHidden="1" w:uiPriority="9" w:unhideWhenUsed="1" w:qFormat="1"/>
@@ -181,6 +189,7 @@
     <w:lsdException w:name="HTML Sample" w:semiHidden="1" w:unhideWhenUsed="1"/>
     <w:lsdException w:name="HTML Typewriter" w:semiHidden="1" w:unhideWhenUsed="1"/>
     <w:lsdException w:name="HTML Variable" w:semiHidden="1" w:unhideWhenUsed="1"/>
+    <w:lsdException w:name="Normal Table" w:semiHidden="1" w:unhideWhenUsed="1"/>
     <w:lsdException w:name="annotation subject" w:semiHidden="1" w:unhideWhenUsed="1"/>
     <w:lsdException w:name="No List" w:semiHidden="1" w:unhideWhenUsed="1"/>
     <w:lsdException w:name="Outline List 1" w:semiHidden="1" w:unhideWhenUsed="1"/>
@@ -227,8 +236,10 @@
     <w:lsdException w:name="Table Subtle 2" w:semiHidden="1" w:unhideWhenUsed="1"/>
     <w:lsdException w:name="Table Web 1" w:semiHidden="1" w:unhideWhenUsed="1"/>
     <w:lsdException w:name="Table Web 2" w:semiHidden="1" w:unhideWhenUsed="1"/>
+    <w:lsdException w:name="Table Web 3" w:semiHidden="1" w:unhideWhenUsed="1"/>
     <w:lsdException w:name="Balloon Text" w:semiHidden="1" w:unhideWhenUsed="1"/>
     <w:lsdException w:name="Table Grid" w:uiPriority="39"/>
+    <w:lsdException w:name="Table Theme" w:semiHidden="1" w:unhideWhenUsed="1"/>
     <w:lsdException w:name="Placeholder Text" w:semiHidden="1"/>
     <w:lsdException w:name="No Spacing" w:uiPriority="1" w:qFormat="1"/>
     <w:lsdException w:name="Light Shading" w:uiPriority="60"/>
@@ -449,7 +460,6 @@
     <w:lsdException w:name="Hashtag" w:semiHidden="1" w:unhideWhenUsed="1"/>
     <w:lsdException w:name="Unresolved Mention" w:semiHidden="1" w:unhideWhenUsed="1"/>
     <w:lsdException w:name="Smart Link" w:semiHidden="1" w:unhideWhenUsed="1"/>
-    <w:lsdException w:name="Smart Link Error" w:semiHidden="1" w:unhideWhenUsed="1"/>
   </w:latentStyles>
   <w:style w:type="paragraph" w:default="1" w:styleId="Normal">
     <w:name w:val="Normal"/>
@@ -481,6 +491,29 @@
     <w:uiPriority w:val="99"/>
     <w:semiHidden/>
     <w:unhideWhenUsed/>
+  </w:style>
+  <w:style w:type="character" w:styleId="Hyperlink">
+    <w:name w:val="Hyperlink"/>
+    <w:basedOn w:val="DefaultParagraphFont"/>
+    <w:uiPriority w:val="99"/>
+    <w:unhideWhenUsed/>
+    <w:rsid w:val="00B21E55"/>
+    <w:rPr>
+      <w:color w:val="0563C1" w:themeColor="hyperlink"/>
+      <w:u w:val="single"/>
+    </w:rPr>
+  </w:style>
+  <w:style w:type="character" w:styleId="UnresolvedMention">
+    <w:name w:val="Unresolved Mention"/>
+    <w:basedOn w:val="DefaultParagraphFont"/>
+    <w:uiPriority w:val="99"/>
+    <w:semiHidden/>
+    <w:unhideWhenUsed/>
+    <w:rsid w:val="00B21E55"/>
+    <w:rPr>
+      <w:color w:val="605E5C"/>
+      <w:shd w:val="clear" w:color="auto" w:fill="E1DFDD"/>
+    </w:rPr>
   </w:style>
 </w:styles>
 </file>

</xml_diff>